<commit_message>
Updating Progress Report for Web Sprint.
</commit_message>
<xml_diff>
--- a/deliverables/Progress Reports/Webpage Sprint.docx
+++ b/deliverables/Progress Reports/Webpage Sprint.docx
@@ -30,8 +30,17 @@
           <w:sz w:val="24"/>
           <w:szCs w:val="24"/>
         </w:rPr>
-        <w:t>– CMPUT 401 – Winter 2013 – BioMembranes</w:t>
+        <w:t xml:space="preserve">– CMPUT 401 – Winter 2013 – </w:t>
       </w:r>
+      <w:proofErr w:type="spellStart"/>
+      <w:r>
+        <w:rPr>
+          <w:sz w:val="24"/>
+          <w:szCs w:val="24"/>
+        </w:rPr>
+        <w:t>BioMembranes</w:t>
+      </w:r>
+      <w:proofErr w:type="spellEnd"/>
     </w:p>
     <w:p>
       <w:pPr>
@@ -172,7 +181,23 @@
                 <w:sz w:val="24"/>
                 <w:szCs w:val="24"/>
               </w:rPr>
-              <w:t>Web – Django Models</w:t>
+              <w:t xml:space="preserve">Web – </w:t>
+            </w:r>
+            <w:proofErr w:type="spellStart"/>
+            <w:r>
+              <w:rPr>
+                <w:sz w:val="24"/>
+                <w:szCs w:val="24"/>
+              </w:rPr>
+              <w:t>Django</w:t>
+            </w:r>
+            <w:proofErr w:type="spellEnd"/>
+            <w:r>
+              <w:rPr>
+                <w:sz w:val="24"/>
+                <w:szCs w:val="24"/>
+              </w:rPr>
+              <w:t xml:space="preserve"> Models</w:t>
             </w:r>
           </w:p>
         </w:tc>
@@ -1358,7 +1383,7 @@
       <w:r>
         <w:rPr>
           <w:noProof/>
-          <w:lang w:eastAsia="en-CA"/>
+          <w:lang w:eastAsia="ko-KR"/>
         </w:rPr>
         <w:drawing>
           <wp:inline distT="0" distB="0" distL="0" distR="0" wp14:anchorId="300BC303" wp14:editId="4C35A201">
@@ -1383,7 +1408,6 @@
         <w:t>Hours Breakdown (Webpage Sprint)</w:t>
       </w:r>
     </w:p>
-    <w:p/>
     <w:tbl>
       <w:tblPr>
         <w:tblStyle w:val="TableGrid"/>
@@ -1692,8 +1716,6 @@
               </w:rPr>
               <w:t>+ 1 (Progress Report</w:t>
             </w:r>
-            <w:bookmarkStart w:id="0" w:name="_GoBack"/>
-            <w:bookmarkEnd w:id="0"/>
             <w:r>
               <w:rPr>
                 <w:sz w:val="24"/>
@@ -1761,12 +1783,47 @@
           </w:tcPr>
           <w:p>
             <w:pPr>
-              <w:rPr>
-                <w:b/>
-                <w:sz w:val="24"/>
-                <w:szCs w:val="24"/>
-              </w:rPr>
-            </w:pPr>
+              <w:pBdr>
+                <w:bottom w:val="single" w:sz="6" w:space="1" w:color="auto"/>
+              </w:pBdr>
+              <w:ind w:firstLine="105"/>
+              <w:rPr>
+                <w:sz w:val="24"/>
+                <w:szCs w:val="24"/>
+              </w:rPr>
+            </w:pPr>
+            <w:r>
+              <w:rPr>
+                <w:sz w:val="24"/>
+                <w:szCs w:val="24"/>
+              </w:rPr>
+              <w:t>10 (Batch Work)</w:t>
+            </w:r>
+            <w:r>
+              <w:rPr>
+                <w:sz w:val="24"/>
+                <w:szCs w:val="24"/>
+              </w:rPr>
+              <w:br/>
+              <w:t>+ 4 (Misc. Backend Tasks)</w:t>
+            </w:r>
+          </w:p>
+          <w:p>
+            <w:pPr>
+              <w:ind w:firstLine="105"/>
+              <w:jc w:val="right"/>
+              <w:rPr>
+                <w:sz w:val="24"/>
+                <w:szCs w:val="24"/>
+              </w:rPr>
+            </w:pPr>
+            <w:r>
+              <w:rPr>
+                <w:sz w:val="24"/>
+                <w:szCs w:val="24"/>
+              </w:rPr>
+              <w:t>Total: 14 hours</w:t>
+            </w:r>
           </w:p>
         </w:tc>
       </w:tr>
@@ -1797,12 +1854,45 @@
           </w:tcPr>
           <w:p>
             <w:pPr>
+              <w:pBdr>
+                <w:bottom w:val="single" w:sz="6" w:space="1" w:color="auto"/>
+              </w:pBdr>
+              <w:rPr>
+                <w:sz w:val="24"/>
+                <w:szCs w:val="24"/>
+              </w:rPr>
+            </w:pPr>
+            <w:r>
               <w:rPr>
                 <w:b/>
                 <w:sz w:val="24"/>
                 <w:szCs w:val="24"/>
               </w:rPr>
-            </w:pPr>
+              <w:t xml:space="preserve">   </w:t>
+            </w:r>
+            <w:r>
+              <w:rPr>
+                <w:sz w:val="24"/>
+                <w:szCs w:val="24"/>
+              </w:rPr>
+              <w:t>1 (Local GUI Tasks)</w:t>
+            </w:r>
+          </w:p>
+          <w:p>
+            <w:pPr>
+              <w:jc w:val="right"/>
+              <w:rPr>
+                <w:sz w:val="24"/>
+                <w:szCs w:val="24"/>
+              </w:rPr>
+            </w:pPr>
+            <w:r>
+              <w:rPr>
+                <w:sz w:val="24"/>
+                <w:szCs w:val="24"/>
+              </w:rPr>
+              <w:t>Total: 1 hour</w:t>
+            </w:r>
           </w:p>
         </w:tc>
       </w:tr>
@@ -1843,6 +1933,9 @@
         </w:tc>
       </w:tr>
       <w:tr>
+        <w:trPr>
+          <w:trHeight w:val="662"/>
+        </w:trPr>
         <w:tc>
           <w:tcPr>
             <w:tcW w:w="4788" w:type="dxa"/>
@@ -1929,11 +2022,19 @@
     <w:p>
       <w:pPr>
         <w:rPr>
-          <w:b/>
           <w:sz w:val="24"/>
           <w:szCs w:val="24"/>
         </w:rPr>
       </w:pPr>
+      <w:bookmarkStart w:id="0" w:name="_GoBack"/>
+      <w:bookmarkEnd w:id="0"/>
+      <w:r>
+        <w:rPr>
+          <w:sz w:val="24"/>
+          <w:szCs w:val="24"/>
+        </w:rPr>
+        <w:t xml:space="preserve">Total hours: </w:t>
+      </w:r>
     </w:p>
     <w:sectPr>
       <w:pgSz w:w="12240" w:h="15840"/>
@@ -3022,11 +3123,11 @@
         </c:dLbls>
         <c:marker val="1"/>
         <c:smooth val="0"/>
-        <c:axId val="106370944"/>
-        <c:axId val="106372480"/>
+        <c:axId val="53513216"/>
+        <c:axId val="55055104"/>
       </c:lineChart>
       <c:catAx>
-        <c:axId val="106370944"/>
+        <c:axId val="53513216"/>
         <c:scaling>
           <c:orientation val="minMax"/>
         </c:scaling>
@@ -3035,7 +3136,7 @@
         <c:majorTickMark val="out"/>
         <c:minorTickMark val="none"/>
         <c:tickLblPos val="nextTo"/>
-        <c:crossAx val="106372480"/>
+        <c:crossAx val="55055104"/>
         <c:crosses val="autoZero"/>
         <c:auto val="1"/>
         <c:lblAlgn val="ctr"/>
@@ -3043,7 +3144,7 @@
         <c:noMultiLvlLbl val="0"/>
       </c:catAx>
       <c:valAx>
-        <c:axId val="106372480"/>
+        <c:axId val="55055104"/>
         <c:scaling>
           <c:orientation val="minMax"/>
         </c:scaling>
@@ -3054,7 +3155,7 @@
         <c:majorTickMark val="out"/>
         <c:minorTickMark val="none"/>
         <c:tickLblPos val="nextTo"/>
-        <c:crossAx val="106370944"/>
+        <c:crossAx val="53513216"/>
         <c:crosses val="autoZero"/>
         <c:crossBetween val="between"/>
       </c:valAx>

</xml_diff>

<commit_message>
Completed webpage sprint progress report.
</commit_message>
<xml_diff>
--- a/deliverables/Progress Reports/Webpage Sprint.docx
+++ b/deliverables/Progress Reports/Webpage Sprint.docx
@@ -1399,6 +1399,8 @@
           </wp:inline>
         </w:drawing>
       </w:r>
+      <w:bookmarkStart w:id="0" w:name="_GoBack"/>
+      <w:bookmarkEnd w:id="0"/>
     </w:p>
     <w:p>
       <w:pPr>
@@ -1924,11 +1926,83 @@
           <w:p>
             <w:pPr>
               <w:rPr>
+                <w:sz w:val="24"/>
+                <w:szCs w:val="24"/>
+              </w:rPr>
+            </w:pPr>
+            <w:r>
+              <w:rPr>
                 <w:b/>
                 <w:sz w:val="24"/>
                 <w:szCs w:val="24"/>
               </w:rPr>
-            </w:pPr>
+              <w:t xml:space="preserve">   </w:t>
+            </w:r>
+            <w:r>
+              <w:rPr>
+                <w:sz w:val="24"/>
+                <w:szCs w:val="24"/>
+              </w:rPr>
+              <w:t>3 (</w:t>
+            </w:r>
+            <w:proofErr w:type="spellStart"/>
+            <w:r>
+              <w:rPr>
+                <w:sz w:val="24"/>
+                <w:szCs w:val="24"/>
+              </w:rPr>
+              <w:t>Django</w:t>
+            </w:r>
+            <w:proofErr w:type="spellEnd"/>
+            <w:r>
+              <w:rPr>
+                <w:sz w:val="24"/>
+                <w:szCs w:val="24"/>
+              </w:rPr>
+              <w:t>)</w:t>
+            </w:r>
+            <w:r>
+              <w:rPr>
+                <w:sz w:val="24"/>
+                <w:szCs w:val="24"/>
+              </w:rPr>
+              <w:br/>
+              <w:t>+ 2 (Celery)</w:t>
+            </w:r>
+          </w:p>
+          <w:p>
+            <w:pPr>
+              <w:pBdr>
+                <w:bottom w:val="single" w:sz="6" w:space="1" w:color="auto"/>
+              </w:pBdr>
+              <w:rPr>
+                <w:sz w:val="24"/>
+                <w:szCs w:val="24"/>
+              </w:rPr>
+            </w:pPr>
+            <w:r>
+              <w:rPr>
+                <w:sz w:val="24"/>
+                <w:szCs w:val="24"/>
+              </w:rPr>
+              <w:t>+ 1 (Image Reader)</w:t>
+            </w:r>
+          </w:p>
+          <w:p>
+            <w:pPr>
+              <w:jc w:val="right"/>
+              <w:rPr>
+                <w:sz w:val="24"/>
+                <w:szCs w:val="24"/>
+              </w:rPr>
+            </w:pPr>
+            <w:r>
+              <w:rPr>
+                <w:sz w:val="24"/>
+                <w:szCs w:val="24"/>
+              </w:rPr>
+              <w:t>Total: 6 hours</w:t>
+            </w:r>
           </w:p>
         </w:tc>
       </w:tr>
@@ -1952,6 +2026,7 @@
                 <w:sz w:val="24"/>
                 <w:szCs w:val="24"/>
               </w:rPr>
+              <w:lastRenderedPageBreak/>
               <w:t>James</w:t>
             </w:r>
           </w:p>
@@ -2026,14 +2101,19 @@
           <w:szCs w:val="24"/>
         </w:rPr>
       </w:pPr>
-      <w:bookmarkStart w:id="0" w:name="_GoBack"/>
-      <w:bookmarkEnd w:id="0"/>
       <w:r>
         <w:rPr>
           <w:sz w:val="24"/>
           <w:szCs w:val="24"/>
         </w:rPr>
         <w:t xml:space="preserve">Total hours: </w:t>
+      </w:r>
+      <w:r>
+        <w:rPr>
+          <w:sz w:val="24"/>
+          <w:szCs w:val="24"/>
+        </w:rPr>
+        <w:t>52</w:t>
       </w:r>
     </w:p>
     <w:sectPr>
@@ -3123,11 +3203,11 @@
         </c:dLbls>
         <c:marker val="1"/>
         <c:smooth val="0"/>
-        <c:axId val="53513216"/>
-        <c:axId val="55055104"/>
+        <c:axId val="113343488"/>
+        <c:axId val="119792000"/>
       </c:lineChart>
       <c:catAx>
-        <c:axId val="53513216"/>
+        <c:axId val="113343488"/>
         <c:scaling>
           <c:orientation val="minMax"/>
         </c:scaling>
@@ -3136,7 +3216,7 @@
         <c:majorTickMark val="out"/>
         <c:minorTickMark val="none"/>
         <c:tickLblPos val="nextTo"/>
-        <c:crossAx val="55055104"/>
+        <c:crossAx val="119792000"/>
         <c:crosses val="autoZero"/>
         <c:auto val="1"/>
         <c:lblAlgn val="ctr"/>
@@ -3144,7 +3224,7 @@
         <c:noMultiLvlLbl val="0"/>
       </c:catAx>
       <c:valAx>
-        <c:axId val="55055104"/>
+        <c:axId val="119792000"/>
         <c:scaling>
           <c:orientation val="minMax"/>
         </c:scaling>
@@ -3155,7 +3235,7 @@
         <c:majorTickMark val="out"/>
         <c:minorTickMark val="none"/>
         <c:tickLblPos val="nextTo"/>
-        <c:crossAx val="53513216"/>
+        <c:crossAx val="113343488"/>
         <c:crosses val="autoZero"/>
         <c:crossBetween val="between"/>
       </c:valAx>

</xml_diff>